<commit_message>
updated ranova tables & qgen+anova table
</commit_message>
<xml_diff>
--- a/Figures_Tables/Quant_gen/Quant_gen_1yrmods_Q1.docx
+++ b/Figures_Tables/Quant_gen/Quant_gen_1yrmods_Q1.docx
@@ -1821,6 +1821,40 @@
                 <w:szCs w:val="22"/>
                 <w:color w:val="000000"/>
               </w:rPr>
+              <w:t xml:space="preserve">0.039</w:t>
+            </w:r>
+          </w:p>
+        </w:tc>
+        <w:tc>
+          <w:tcPr>
+            <w:tcBorders>
+              <w:bottom w:val="single" w:sz="8" w:space="0" w:color="666666"/>
+              <w:top w:val="single" w:sz="8" w:space="0" w:color="666666"/>
+              <w:left w:val="single" w:sz="8" w:space="0" w:color="666666"/>
+              <w:right w:val="single" w:sz="8" w:space="0" w:color="666666"/>
+            </w:tcBorders>
+            <w:shd w:val="clear" w:color="auto" w:fill="FFFFFF"/>
+            <w:tcMar>
+              <w:top w:w="0" w:type="dxa"/>
+              <w:bottom w:w="0" w:type="dxa"/>
+              <w:left w:w="0" w:type="dxa"/>
+              <w:right w:w="0" w:type="dxa"/>
+            </w:tcMar>
+            <w:vAlign w:val="center"/>
+          </w:tcPr>
+          <w:p>
+            <w:pPr>
+              <w:jc w:val="center"/>
+              <w:spacing w:after="100" w:before="100" w:line="240"/>
+              <w:ind w:firstLine="0" w:left="100" w:right="100"/>
+            </w:pPr>
+            <w:r xmlns:w="http://schemas.openxmlformats.org/wordprocessingml/2006/main" xmlns:wp="http://schemas.openxmlformats.org/drawingml/2006/wordprocessingDrawing" xmlns:r="http://schemas.openxmlformats.org/officeDocument/2006/relationships" xmlns:w14="http://schemas.microsoft.com/office/word/2010/wordml">
+              <w:rPr>
+                <w:rFonts w:ascii="Arial" w:hAnsi="Arial" w:eastAsia="Arial" w:cs="Arial"/>
+                <w:sz w:val="22"/>
+                <w:szCs w:val="22"/>
+                <w:color w:val="000000"/>
+              </w:rPr>
               <w:t xml:space="preserve">0.000</w:t>
             </w:r>
           </w:p>
@@ -1855,41 +1889,7 @@
                 <w:szCs w:val="22"/>
                 <w:color w:val="000000"/>
               </w:rPr>
-              <w:t xml:space="preserve">0.000</w:t>
-            </w:r>
-          </w:p>
-        </w:tc>
-        <w:tc>
-          <w:tcPr>
-            <w:tcBorders>
-              <w:bottom w:val="single" w:sz="8" w:space="0" w:color="666666"/>
-              <w:top w:val="single" w:sz="8" w:space="0" w:color="666666"/>
-              <w:left w:val="single" w:sz="8" w:space="0" w:color="666666"/>
-              <w:right w:val="single" w:sz="8" w:space="0" w:color="666666"/>
-            </w:tcBorders>
-            <w:shd w:val="clear" w:color="auto" w:fill="FFFFFF"/>
-            <w:tcMar>
-              <w:top w:w="0" w:type="dxa"/>
-              <w:bottom w:w="0" w:type="dxa"/>
-              <w:left w:w="0" w:type="dxa"/>
-              <w:right w:w="0" w:type="dxa"/>
-            </w:tcMar>
-            <w:vAlign w:val="center"/>
-          </w:tcPr>
-          <w:p>
-            <w:pPr>
-              <w:jc w:val="center"/>
-              <w:spacing w:after="100" w:before="100" w:line="240"/>
-              <w:ind w:firstLine="0" w:left="100" w:right="100"/>
-            </w:pPr>
-            <w:r xmlns:w="http://schemas.openxmlformats.org/wordprocessingml/2006/main" xmlns:wp="http://schemas.openxmlformats.org/drawingml/2006/wordprocessingDrawing" xmlns:r="http://schemas.openxmlformats.org/officeDocument/2006/relationships" xmlns:w14="http://schemas.microsoft.com/office/word/2010/wordml">
-              <w:rPr>
-                <w:rFonts w:ascii="Arial" w:hAnsi="Arial" w:eastAsia="Arial" w:cs="Arial"/>
-                <w:sz w:val="22"/>
-                <w:szCs w:val="22"/>
-                <w:color w:val="000000"/>
-              </w:rPr>
-              <w:t xml:space="preserve">0.001</w:t>
+              <w:t xml:space="preserve">0.010</w:t>
             </w:r>
           </w:p>
         </w:tc>
@@ -2105,75 +2105,75 @@
                 <w:szCs w:val="22"/>
                 <w:color w:val="000000"/>
               </w:rPr>
-              <w:t xml:space="preserve">0.001</w:t>
-            </w:r>
-          </w:p>
-        </w:tc>
-        <w:tc>
-          <w:tcPr>
-            <w:tcBorders>
-              <w:bottom w:val="single" w:sz="8" w:space="0" w:color="666666"/>
-              <w:top w:val="single" w:sz="8" w:space="0" w:color="666666"/>
-              <w:left w:val="single" w:sz="8" w:space="0" w:color="666666"/>
-              <w:right w:val="single" w:sz="8" w:space="0" w:color="666666"/>
-            </w:tcBorders>
-            <w:shd w:val="clear" w:color="auto" w:fill="FFFFFF"/>
-            <w:tcMar>
-              <w:top w:w="0" w:type="dxa"/>
-              <w:bottom w:w="0" w:type="dxa"/>
-              <w:left w:w="0" w:type="dxa"/>
-              <w:right w:w="0" w:type="dxa"/>
-            </w:tcMar>
-            <w:vAlign w:val="center"/>
-          </w:tcPr>
-          <w:p>
-            <w:pPr>
-              <w:jc w:val="center"/>
-              <w:spacing w:after="100" w:before="100" w:line="240"/>
-              <w:ind w:firstLine="0" w:left="100" w:right="100"/>
-            </w:pPr>
-            <w:r xmlns:w="http://schemas.openxmlformats.org/wordprocessingml/2006/main" xmlns:wp="http://schemas.openxmlformats.org/drawingml/2006/wordprocessingDrawing" xmlns:r="http://schemas.openxmlformats.org/officeDocument/2006/relationships" xmlns:w14="http://schemas.microsoft.com/office/word/2010/wordml">
-              <w:rPr>
-                <w:rFonts w:ascii="Arial" w:hAnsi="Arial" w:eastAsia="Arial" w:cs="Arial"/>
-                <w:sz w:val="22"/>
-                <w:szCs w:val="22"/>
-                <w:color w:val="000000"/>
-              </w:rPr>
-              <w:t xml:space="preserve">0.000</w:t>
-            </w:r>
-          </w:p>
-        </w:tc>
-        <w:tc>
-          <w:tcPr>
-            <w:tcBorders>
-              <w:bottom w:val="single" w:sz="8" w:space="0" w:color="666666"/>
-              <w:top w:val="single" w:sz="8" w:space="0" w:color="666666"/>
-              <w:left w:val="single" w:sz="8" w:space="0" w:color="666666"/>
-              <w:right w:val="single" w:sz="8" w:space="0" w:color="666666"/>
-            </w:tcBorders>
-            <w:shd w:val="clear" w:color="auto" w:fill="FFFFFF"/>
-            <w:tcMar>
-              <w:top w:w="0" w:type="dxa"/>
-              <w:bottom w:w="0" w:type="dxa"/>
-              <w:left w:w="0" w:type="dxa"/>
-              <w:right w:w="0" w:type="dxa"/>
-            </w:tcMar>
-            <w:vAlign w:val="center"/>
-          </w:tcPr>
-          <w:p>
-            <w:pPr>
-              <w:jc w:val="center"/>
-              <w:spacing w:after="100" w:before="100" w:line="240"/>
-              <w:ind w:firstLine="0" w:left="100" w:right="100"/>
-            </w:pPr>
-            <w:r xmlns:w="http://schemas.openxmlformats.org/wordprocessingml/2006/main" xmlns:wp="http://schemas.openxmlformats.org/drawingml/2006/wordprocessingDrawing" xmlns:r="http://schemas.openxmlformats.org/officeDocument/2006/relationships" xmlns:w14="http://schemas.microsoft.com/office/word/2010/wordml">
-              <w:rPr>
-                <w:rFonts w:ascii="Arial" w:hAnsi="Arial" w:eastAsia="Arial" w:cs="Arial"/>
-                <w:sz w:val="22"/>
-                <w:szCs w:val="22"/>
-                <w:color w:val="000000"/>
-              </w:rPr>
-              <w:t xml:space="preserve">0.000</w:t>
+              <w:t xml:space="preserve">0.235</w:t>
+            </w:r>
+          </w:p>
+        </w:tc>
+        <w:tc>
+          <w:tcPr>
+            <w:tcBorders>
+              <w:bottom w:val="single" w:sz="8" w:space="0" w:color="666666"/>
+              <w:top w:val="single" w:sz="8" w:space="0" w:color="666666"/>
+              <w:left w:val="single" w:sz="8" w:space="0" w:color="666666"/>
+              <w:right w:val="single" w:sz="8" w:space="0" w:color="666666"/>
+            </w:tcBorders>
+            <w:shd w:val="clear" w:color="auto" w:fill="FFFFFF"/>
+            <w:tcMar>
+              <w:top w:w="0" w:type="dxa"/>
+              <w:bottom w:w="0" w:type="dxa"/>
+              <w:left w:w="0" w:type="dxa"/>
+              <w:right w:w="0" w:type="dxa"/>
+            </w:tcMar>
+            <w:vAlign w:val="center"/>
+          </w:tcPr>
+          <w:p>
+            <w:pPr>
+              <w:jc w:val="center"/>
+              <w:spacing w:after="100" w:before="100" w:line="240"/>
+              <w:ind w:firstLine="0" w:left="100" w:right="100"/>
+            </w:pPr>
+            <w:r xmlns:w="http://schemas.openxmlformats.org/wordprocessingml/2006/main" xmlns:wp="http://schemas.openxmlformats.org/drawingml/2006/wordprocessingDrawing" xmlns:r="http://schemas.openxmlformats.org/officeDocument/2006/relationships" xmlns:w14="http://schemas.microsoft.com/office/word/2010/wordml">
+              <w:rPr>
+                <w:rFonts w:ascii="Arial" w:hAnsi="Arial" w:eastAsia="Arial" w:cs="Arial"/>
+                <w:sz w:val="22"/>
+                <w:szCs w:val="22"/>
+                <w:color w:val="000000"/>
+              </w:rPr>
+              <w:t xml:space="preserve">0.005</w:t>
+            </w:r>
+          </w:p>
+        </w:tc>
+        <w:tc>
+          <w:tcPr>
+            <w:tcBorders>
+              <w:bottom w:val="single" w:sz="8" w:space="0" w:color="666666"/>
+              <w:top w:val="single" w:sz="8" w:space="0" w:color="666666"/>
+              <w:left w:val="single" w:sz="8" w:space="0" w:color="666666"/>
+              <w:right w:val="single" w:sz="8" w:space="0" w:color="666666"/>
+            </w:tcBorders>
+            <w:shd w:val="clear" w:color="auto" w:fill="FFFFFF"/>
+            <w:tcMar>
+              <w:top w:w="0" w:type="dxa"/>
+              <w:bottom w:w="0" w:type="dxa"/>
+              <w:left w:w="0" w:type="dxa"/>
+              <w:right w:w="0" w:type="dxa"/>
+            </w:tcMar>
+            <w:vAlign w:val="center"/>
+          </w:tcPr>
+          <w:p>
+            <w:pPr>
+              <w:jc w:val="center"/>
+              <w:spacing w:after="100" w:before="100" w:line="240"/>
+              <w:ind w:firstLine="0" w:left="100" w:right="100"/>
+            </w:pPr>
+            <w:r xmlns:w="http://schemas.openxmlformats.org/wordprocessingml/2006/main" xmlns:wp="http://schemas.openxmlformats.org/drawingml/2006/wordprocessingDrawing" xmlns:r="http://schemas.openxmlformats.org/officeDocument/2006/relationships" xmlns:w14="http://schemas.microsoft.com/office/word/2010/wordml">
+              <w:rPr>
+                <w:rFonts w:ascii="Arial" w:hAnsi="Arial" w:eastAsia="Arial" w:cs="Arial"/>
+                <w:sz w:val="22"/>
+                <w:szCs w:val="22"/>
+                <w:color w:val="000000"/>
+              </w:rPr>
+              <w:t xml:space="preserve">0.034</w:t>
             </w:r>
           </w:p>
         </w:tc>

</xml_diff>

<commit_message>
fixed small error in ranovas table; created 4 representative plot pdfs with family-mean points included
</commit_message>
<xml_diff>
--- a/Figures_Tables/Quant_gen/Quant_gen_1yrmods_Q1.docx
+++ b/Figures_Tables/Quant_gen/Quant_gen_1yrmods_Q1.docx
@@ -294,7 +294,7 @@
                 <w:szCs w:val="22"/>
                 <w:color w:val="000000"/>
               </w:rPr>
-              <w:t xml:space="preserve">0.296</w:t>
+              <w:t xml:space="preserve">0.174</w:t>
             </w:r>
           </w:p>
         </w:tc>
@@ -1145,7 +1145,7 @@
                 <w:szCs w:val="22"/>
                 <w:color w:val="000000"/>
               </w:rPr>
-              <w:t xml:space="preserve">0.209</w:t>
+              <w:t xml:space="preserve">0.116</w:t>
             </w:r>
           </w:p>
         </w:tc>
@@ -1287,7 +1287,7 @@
                 <w:szCs w:val="22"/>
                 <w:color w:val="000000"/>
               </w:rPr>
-              <w:t xml:space="preserve">0.660</w:t>
+              <w:t xml:space="preserve">0.492</w:t>
             </w:r>
           </w:p>
         </w:tc>
@@ -1471,7 +1471,7 @@
       <w:tr>
         <w:trPr>
           <w:cantSplit/>
-          <w:trHeight w:val="571" w:hRule="auto"/>
+          <w:trHeight w:val="572" w:hRule="auto"/>
         </w:trPr>
         <w:tc>
           <w:tcPr>
@@ -1571,7 +1571,7 @@
                 <w:szCs w:val="22"/>
                 <w:color w:val="000000"/>
               </w:rPr>
-              <w:t xml:space="preserve">0.467</w:t>
+              <w:t xml:space="preserve">0.305</w:t>
             </w:r>
           </w:p>
         </w:tc>
@@ -1713,7 +1713,7 @@
                 <w:szCs w:val="22"/>
                 <w:color w:val="000000"/>
               </w:rPr>
-              <w:t xml:space="preserve">0.714</w:t>
+              <w:t xml:space="preserve">0.555</w:t>
             </w:r>
           </w:p>
         </w:tc>
@@ -1821,7 +1821,7 @@
                 <w:szCs w:val="22"/>
                 <w:color w:val="000000"/>
               </w:rPr>
-              <w:t xml:space="preserve">0.039</w:t>
+              <w:t xml:space="preserve">0.000</w:t>
             </w:r>
           </w:p>
         </w:tc>
@@ -1997,7 +1997,7 @@
                 <w:szCs w:val="22"/>
                 <w:color w:val="000000"/>
               </w:rPr>
-              <w:t xml:space="preserve">0.446</w:t>
+              <w:t xml:space="preserve">0.287</w:t>
             </w:r>
           </w:p>
         </w:tc>
@@ -2139,7 +2139,7 @@
                 <w:szCs w:val="22"/>
                 <w:color w:val="000000"/>
               </w:rPr>
-              <w:t xml:space="preserve">0.005</w:t>
+              <w:t xml:space="preserve">0.002</w:t>
             </w:r>
           </w:p>
         </w:tc>
@@ -2423,7 +2423,7 @@
                 <w:szCs w:val="22"/>
                 <w:color w:val="000000"/>
               </w:rPr>
-              <w:t xml:space="preserve">0.311</w:t>
+              <w:t xml:space="preserve">0.184</w:t>
             </w:r>
           </w:p>
         </w:tc>
@@ -2565,7 +2565,7 @@
                 <w:szCs w:val="22"/>
                 <w:color w:val="000000"/>
               </w:rPr>
-              <w:t xml:space="preserve">0.151</w:t>
+              <w:t xml:space="preserve">0.081</w:t>
             </w:r>
           </w:p>
         </w:tc>
@@ -2849,7 +2849,7 @@
                 <w:szCs w:val="22"/>
                 <w:color w:val="000000"/>
               </w:rPr>
-              <w:t xml:space="preserve">0.730</w:t>
+              <w:t xml:space="preserve">0.575</w:t>
             </w:r>
           </w:p>
         </w:tc>
@@ -2991,7 +2991,7 @@
                 <w:szCs w:val="22"/>
                 <w:color w:val="000000"/>
               </w:rPr>
-              <w:t xml:space="preserve">0.687</w:t>
+              <w:t xml:space="preserve">0.524</w:t>
             </w:r>
           </w:p>
         </w:tc>
@@ -3133,7 +3133,7 @@
                 <w:szCs w:val="22"/>
                 <w:color w:val="000000"/>
               </w:rPr>
-              <w:t xml:space="preserve">0.060</w:t>
+              <w:t xml:space="preserve">0.031</w:t>
             </w:r>
           </w:p>
         </w:tc>
@@ -3275,7 +3275,7 @@
                 <w:szCs w:val="22"/>
                 <w:color w:val="000000"/>
               </w:rPr>
-              <w:t xml:space="preserve">0.098</w:t>
+              <w:t xml:space="preserve">0.052</w:t>
             </w:r>
           </w:p>
         </w:tc>
@@ -3559,7 +3559,7 @@
                 <w:szCs w:val="22"/>
                 <w:color w:val="000000"/>
               </w:rPr>
-              <w:t xml:space="preserve">0.017</w:t>
+              <w:t xml:space="preserve">0.009</w:t>
             </w:r>
           </w:p>
         </w:tc>
@@ -3701,7 +3701,7 @@
                 <w:szCs w:val="22"/>
                 <w:color w:val="000000"/>
               </w:rPr>
-              <w:t xml:space="preserve">0.034</w:t>
+              <w:t xml:space="preserve">0.017</w:t>
             </w:r>
           </w:p>
         </w:tc>
@@ -3843,7 +3843,7 @@
                 <w:szCs w:val="22"/>
                 <w:color w:val="000000"/>
               </w:rPr>
-              <w:t xml:space="preserve">0.245</w:t>
+              <w:t xml:space="preserve">0.139</w:t>
             </w:r>
           </w:p>
         </w:tc>

</xml_diff>